<commit_message>
Distribution Zip file Documentationin progress
</commit_message>
<xml_diff>
--- a/ProjectCodeAssessment.docx
+++ b/ProjectCodeAssessment.docx
@@ -6,6 +6,400 @@
       <w:pPr>
         <w:jc w:val="both"/>
         <w:rPr>
+          <w:b/>
+          <w:sz w:val="26"/>
+          <w:u w:val="single"/>
+          <w:lang w:val="el-GR"/>
+        </w:rPr>
+      </w:pPr>
+      <w:r>
+        <w:rPr>
+          <w:b/>
+          <w:sz w:val="26"/>
+          <w:u w:val="single"/>
+        </w:rPr>
+        <w:t>Project</w:t>
+      </w:r>
+      <w:r>
+        <w:rPr>
+          <w:b/>
+          <w:sz w:val="26"/>
+          <w:u w:val="single"/>
+          <w:lang w:val="el-GR"/>
+        </w:rPr>
+        <w:t xml:space="preserve"> 3</w:t>
+      </w:r>
+      <w:r>
+        <w:rPr>
+          <w:b/>
+          <w:sz w:val="26"/>
+          <w:u w:val="single"/>
+        </w:rPr>
+        <w:t>B</w:t>
+      </w:r>
+    </w:p>
+    <w:p>
+      <w:pPr>
+        <w:pStyle w:val="ListNumber"/>
+        <w:numPr>
+          <w:ilvl w:val="0"/>
+          <w:numId w:val="0"/>
+        </w:numPr>
+        <w:rPr>
+          <w:b w:val="0"/>
+          <w:sz w:val="27"/>
+          <w:szCs w:val="27"/>
+          <w:lang w:val="el-GR"/>
+        </w:rPr>
+      </w:pPr>
+      <w:r>
+        <w:rPr>
+          <w:b w:val="0"/>
+          <w:sz w:val="27"/>
+          <w:szCs w:val="27"/>
+          <w:lang w:val="el-GR"/>
+        </w:rPr>
+        <w:t>Τσόγκας</w:t>
+      </w:r>
+      <w:r>
+        <w:rPr>
+          <w:b w:val="0"/>
+          <w:sz w:val="27"/>
+          <w:szCs w:val="27"/>
+          <w:lang w:val="el-GR"/>
+        </w:rPr>
+        <w:t xml:space="preserve"> </w:t>
+      </w:r>
+      <w:r>
+        <w:rPr>
+          <w:b w:val="0"/>
+          <w:sz w:val="27"/>
+          <w:szCs w:val="27"/>
+          <w:lang w:val="el-GR"/>
+        </w:rPr>
+        <w:t>Βασίλειος</w:t>
+      </w:r>
+      <w:r>
+        <w:rPr>
+          <w:b w:val="0"/>
+          <w:sz w:val="27"/>
+          <w:szCs w:val="27"/>
+          <w:lang w:val="el-GR"/>
+        </w:rPr>
+        <w:t xml:space="preserve"> </w:t>
+      </w:r>
+      <w:proofErr w:type="spellStart"/>
+      <w:r>
+        <w:rPr>
+          <w:b w:val="0"/>
+          <w:sz w:val="27"/>
+          <w:szCs w:val="27"/>
+        </w:rPr>
+        <w:t>mai</w:t>
+      </w:r>
+      <w:proofErr w:type="spellEnd"/>
+      <w:r>
+        <w:rPr>
+          <w:b w:val="0"/>
+          <w:sz w:val="27"/>
+          <w:szCs w:val="27"/>
+          <w:lang w:val="el-GR"/>
+        </w:rPr>
+        <w:t>19079</w:t>
+      </w:r>
+      <w:r>
+        <w:rPr>
+          <w:b w:val="0"/>
+          <w:sz w:val="27"/>
+          <w:szCs w:val="27"/>
+          <w:lang w:val="el-GR"/>
+        </w:rPr>
+        <w:br/>
+      </w:r>
+      <w:r>
+        <w:rPr>
+          <w:b w:val="0"/>
+          <w:sz w:val="27"/>
+          <w:szCs w:val="27"/>
+        </w:rPr>
+        <w:t>Ko</w:t>
+      </w:r>
+      <w:proofErr w:type="spellStart"/>
+      <w:r>
+        <w:rPr>
+          <w:b w:val="0"/>
+          <w:sz w:val="27"/>
+          <w:szCs w:val="27"/>
+          <w:lang w:val="el-GR"/>
+        </w:rPr>
+        <w:t>υφάκης</w:t>
+      </w:r>
+      <w:proofErr w:type="spellEnd"/>
+      <w:r>
+        <w:rPr>
+          <w:b w:val="0"/>
+          <w:sz w:val="27"/>
+          <w:szCs w:val="27"/>
+          <w:lang w:val="el-GR"/>
+        </w:rPr>
+        <w:t xml:space="preserve"> </w:t>
+      </w:r>
+      <w:r>
+        <w:rPr>
+          <w:b w:val="0"/>
+          <w:sz w:val="27"/>
+          <w:szCs w:val="27"/>
+          <w:lang w:val="el-GR"/>
+        </w:rPr>
+        <w:t>Νικόλαος</w:t>
+      </w:r>
+      <w:r>
+        <w:rPr>
+          <w:b w:val="0"/>
+          <w:sz w:val="27"/>
+          <w:szCs w:val="27"/>
+          <w:lang w:val="el-GR"/>
+        </w:rPr>
+        <w:t xml:space="preserve"> </w:t>
+      </w:r>
+      <w:proofErr w:type="spellStart"/>
+      <w:r>
+        <w:rPr>
+          <w:b w:val="0"/>
+          <w:sz w:val="27"/>
+          <w:szCs w:val="27"/>
+        </w:rPr>
+        <w:t>mai</w:t>
+      </w:r>
+      <w:proofErr w:type="spellEnd"/>
+      <w:r>
+        <w:rPr>
+          <w:b w:val="0"/>
+          <w:sz w:val="27"/>
+          <w:szCs w:val="27"/>
+          <w:lang w:val="el-GR"/>
+        </w:rPr>
+        <w:t>19033</w:t>
+      </w:r>
+      <w:r>
+        <w:rPr>
+          <w:b w:val="0"/>
+          <w:sz w:val="27"/>
+          <w:szCs w:val="27"/>
+          <w:lang w:val="el-GR"/>
+        </w:rPr>
+        <w:br/>
+      </w:r>
+      <w:r>
+        <w:rPr>
+          <w:b w:val="0"/>
+          <w:sz w:val="27"/>
+          <w:szCs w:val="27"/>
+          <w:lang w:val="el-GR"/>
+        </w:rPr>
+        <w:t>Κατσαρός</w:t>
+      </w:r>
+      <w:r>
+        <w:rPr>
+          <w:b w:val="0"/>
+          <w:sz w:val="27"/>
+          <w:szCs w:val="27"/>
+          <w:lang w:val="el-GR"/>
+        </w:rPr>
+        <w:t xml:space="preserve"> </w:t>
+      </w:r>
+      <w:r>
+        <w:rPr>
+          <w:b w:val="0"/>
+          <w:sz w:val="27"/>
+          <w:szCs w:val="27"/>
+          <w:lang w:val="el-GR"/>
+        </w:rPr>
+        <w:t>Μάριος</w:t>
+      </w:r>
+      <w:r>
+        <w:rPr>
+          <w:b w:val="0"/>
+          <w:sz w:val="27"/>
+          <w:szCs w:val="27"/>
+          <w:lang w:val="el-GR"/>
+        </w:rPr>
+        <w:t xml:space="preserve"> </w:t>
+      </w:r>
+      <w:proofErr w:type="spellStart"/>
+      <w:r>
+        <w:rPr>
+          <w:b w:val="0"/>
+          <w:sz w:val="27"/>
+          <w:szCs w:val="27"/>
+        </w:rPr>
+        <w:t>mai</w:t>
+      </w:r>
+      <w:proofErr w:type="spellEnd"/>
+      <w:r>
+        <w:rPr>
+          <w:b w:val="0"/>
+          <w:sz w:val="27"/>
+          <w:szCs w:val="27"/>
+          <w:lang w:val="el-GR"/>
+        </w:rPr>
+        <w:t>19026</w:t>
+      </w:r>
+      <w:r>
+        <w:rPr>
+          <w:b w:val="0"/>
+          <w:sz w:val="27"/>
+          <w:szCs w:val="27"/>
+          <w:lang w:val="el-GR"/>
+        </w:rPr>
+        <w:br/>
+      </w:r>
+      <w:proofErr w:type="spellStart"/>
+      <w:r>
+        <w:rPr>
+          <w:b w:val="0"/>
+          <w:sz w:val="27"/>
+          <w:szCs w:val="27"/>
+          <w:lang w:val="el-GR"/>
+        </w:rPr>
+        <w:t>Σπανίδης</w:t>
+      </w:r>
+      <w:proofErr w:type="spellEnd"/>
+      <w:r>
+        <w:rPr>
+          <w:b w:val="0"/>
+          <w:sz w:val="27"/>
+          <w:szCs w:val="27"/>
+          <w:lang w:val="el-GR"/>
+        </w:rPr>
+        <w:t xml:space="preserve"> </w:t>
+      </w:r>
+      <w:r>
+        <w:rPr>
+          <w:b w:val="0"/>
+          <w:sz w:val="27"/>
+          <w:szCs w:val="27"/>
+          <w:lang w:val="el-GR"/>
+        </w:rPr>
+        <w:t>Θεόφιλος</w:t>
+      </w:r>
+      <w:r>
+        <w:rPr>
+          <w:b w:val="0"/>
+          <w:sz w:val="27"/>
+          <w:szCs w:val="27"/>
+          <w:lang w:val="el-GR"/>
+        </w:rPr>
+        <w:t xml:space="preserve"> </w:t>
+      </w:r>
+      <w:proofErr w:type="spellStart"/>
+      <w:r>
+        <w:rPr>
+          <w:b w:val="0"/>
+          <w:sz w:val="27"/>
+          <w:szCs w:val="27"/>
+        </w:rPr>
+        <w:t>mai</w:t>
+      </w:r>
+      <w:proofErr w:type="spellEnd"/>
+      <w:r>
+        <w:rPr>
+          <w:b w:val="0"/>
+          <w:sz w:val="27"/>
+          <w:szCs w:val="27"/>
+          <w:lang w:val="el-GR"/>
+        </w:rPr>
+        <w:t>19068</w:t>
+      </w:r>
+      <w:r>
+        <w:rPr>
+          <w:b w:val="0"/>
+          <w:sz w:val="27"/>
+          <w:szCs w:val="27"/>
+          <w:lang w:val="el-GR"/>
+        </w:rPr>
+        <w:br/>
+      </w:r>
+      <w:r>
+        <w:rPr>
+          <w:b w:val="0"/>
+          <w:sz w:val="27"/>
+          <w:szCs w:val="27"/>
+        </w:rPr>
+        <w:t>M</w:t>
+      </w:r>
+      <w:proofErr w:type="spellStart"/>
+      <w:r>
+        <w:rPr>
+          <w:b w:val="0"/>
+          <w:sz w:val="27"/>
+          <w:szCs w:val="27"/>
+          <w:lang w:val="el-GR"/>
+        </w:rPr>
+        <w:t>πουγάτσιας</w:t>
+      </w:r>
+      <w:proofErr w:type="spellEnd"/>
+      <w:r>
+        <w:rPr>
+          <w:b w:val="0"/>
+          <w:sz w:val="27"/>
+          <w:szCs w:val="27"/>
+          <w:lang w:val="el-GR"/>
+        </w:rPr>
+        <w:t xml:space="preserve"> </w:t>
+      </w:r>
+      <w:r>
+        <w:rPr>
+          <w:b w:val="0"/>
+          <w:sz w:val="27"/>
+          <w:szCs w:val="27"/>
+          <w:lang w:val="el-GR"/>
+        </w:rPr>
+        <w:t>Μάρκος</w:t>
+      </w:r>
+      <w:r>
+        <w:rPr>
+          <w:b w:val="0"/>
+          <w:sz w:val="27"/>
+          <w:szCs w:val="27"/>
+          <w:lang w:val="el-GR"/>
+        </w:rPr>
+        <w:t xml:space="preserve"> </w:t>
+      </w:r>
+      <w:proofErr w:type="spellStart"/>
+      <w:r>
+        <w:rPr>
+          <w:b w:val="0"/>
+          <w:sz w:val="27"/>
+          <w:szCs w:val="27"/>
+        </w:rPr>
+        <w:t>mai</w:t>
+      </w:r>
+      <w:proofErr w:type="spellEnd"/>
+      <w:r>
+        <w:rPr>
+          <w:b w:val="0"/>
+          <w:sz w:val="27"/>
+          <w:szCs w:val="27"/>
+          <w:lang w:val="el-GR"/>
+        </w:rPr>
+        <w:t>19050</w:t>
+      </w:r>
+    </w:p>
+    <w:p>
+      <w:pPr>
+        <w:jc w:val="both"/>
+        <w:rPr>
+          <w:lang w:val="el-GR"/>
+        </w:rPr>
+      </w:pPr>
+    </w:p>
+    <w:p>
+      <w:pPr>
+        <w:jc w:val="both"/>
+        <w:rPr>
+          <w:b/>
+          <w:u w:val="single"/>
           <w:lang w:val="el-GR"/>
         </w:rPr>
       </w:pPr>
@@ -723,8 +1117,6 @@
         </w:rPr>
         <w:t>,</w:t>
       </w:r>
-      <w:bookmarkStart w:id="0" w:name="_GoBack"/>
-      <w:bookmarkEnd w:id="0"/>
       <w:r>
         <w:rPr>
           <w:lang w:val="el-GR"/>
@@ -957,7 +1349,6 @@
         <w:rPr>
           <w:lang w:val="el-GR"/>
         </w:rPr>
-        <w:lastRenderedPageBreak/>
         <w:t xml:space="preserve">Για τον υπολογισμό των μετρικών χρησιμοποιήθηκε το λογισμικό </w:t>
       </w:r>
       <w:proofErr w:type="spellStart"/>
@@ -1328,6 +1719,19 @@
           <w:lang w:val="el-GR"/>
         </w:rPr>
         <w:t>.</w:t>
+      </w:r>
+    </w:p>
+    <w:p>
+      <w:pPr>
+        <w:rPr>
+          <w:lang w:val="el-GR"/>
+        </w:rPr>
+      </w:pPr>
+      <w:r>
+        <w:rPr>
+          <w:lang w:val="el-GR"/>
+        </w:rPr>
+        <w:br w:type="page"/>
       </w:r>
     </w:p>
     <w:p>
@@ -1339,20 +1743,11 @@
           <w:lang w:val="el-GR"/>
         </w:rPr>
       </w:pPr>
-    </w:p>
-    <w:p>
-      <w:pPr>
-        <w:pStyle w:val="ListParagraph"/>
-        <w:ind w:left="0"/>
-        <w:jc w:val="both"/>
+      <w:r>
         <w:rPr>
           <w:lang w:val="el-GR"/>
         </w:rPr>
-      </w:pPr>
-      <w:r>
-        <w:rPr>
-          <w:lang w:val="el-GR"/>
-        </w:rPr>
+        <w:lastRenderedPageBreak/>
         <w:t>Οι τιμ</w:t>
       </w:r>
       <w:r>
@@ -13420,6 +13815,34 @@
           <w:u w:val="single"/>
         </w:rPr>
       </w:pPr>
+    </w:p>
+    <w:p>
+      <w:pPr>
+        <w:rPr>
+          <w:b/>
+          <w:u w:val="single"/>
+        </w:rPr>
+      </w:pPr>
+      <w:r>
+        <w:rPr>
+          <w:b/>
+          <w:u w:val="single"/>
+        </w:rPr>
+        <w:br w:type="page"/>
+      </w:r>
+    </w:p>
+    <w:p>
+      <w:pPr>
+        <w:pStyle w:val="ListParagraph"/>
+        <w:ind w:left="0"/>
+        <w:jc w:val="both"/>
+        <w:rPr>
+          <w:b/>
+          <w:u w:val="single"/>
+        </w:rPr>
+      </w:pPr>
+      <w:bookmarkStart w:id="0" w:name="_GoBack"/>
+      <w:bookmarkEnd w:id="0"/>
       <w:proofErr w:type="spellStart"/>
       <w:r>
         <w:rPr>
@@ -26973,8 +27396,132 @@
       </w:rPr>
     </w:lvl>
   </w:abstractNum>
+  <w:abstractNum w:abstractNumId="1" w15:restartNumberingAfterBreak="0">
+    <w:nsid w:val="40856772"/>
+    <w:multiLevelType w:val="multilevel"/>
+    <w:tmpl w:val="5164FC56"/>
+    <w:lvl w:ilvl="0">
+      <w:start w:val="1"/>
+      <w:numFmt w:val="upperRoman"/>
+      <w:pStyle w:val="ListNumber"/>
+      <w:lvlText w:val="%1."/>
+      <w:lvlJc w:val="right"/>
+      <w:pPr>
+        <w:ind w:left="173" w:hanging="173"/>
+      </w:pPr>
+      <w:rPr>
+        <w:rFonts w:asciiTheme="minorHAnsi" w:hAnsiTheme="minorHAnsi" w:hint="default"/>
+        <w:b/>
+        <w:i w:val="0"/>
+        <w:sz w:val="24"/>
+      </w:rPr>
+    </w:lvl>
+    <w:lvl w:ilvl="1">
+      <w:start w:val="1"/>
+      <w:numFmt w:val="lowerLetter"/>
+      <w:pStyle w:val="ListNumber2"/>
+      <w:lvlText w:val="%2)"/>
+      <w:lvlJc w:val="left"/>
+      <w:pPr>
+        <w:ind w:left="720" w:hanging="588"/>
+      </w:pPr>
+      <w:rPr>
+        <w:rFonts w:asciiTheme="minorHAnsi" w:eastAsia="Times New Roman" w:hAnsiTheme="minorHAnsi" w:cs="Times New Roman"/>
+        <w:b w:val="0"/>
+        <w:i w:val="0"/>
+        <w:sz w:val="24"/>
+      </w:rPr>
+    </w:lvl>
+    <w:lvl w:ilvl="2">
+      <w:start w:val="1"/>
+      <w:numFmt w:val="lowerRoman"/>
+      <w:lvlText w:val="%3)"/>
+      <w:lvlJc w:val="left"/>
+      <w:pPr>
+        <w:ind w:left="1080" w:hanging="588"/>
+      </w:pPr>
+      <w:rPr>
+        <w:rFonts w:hint="default"/>
+      </w:rPr>
+    </w:lvl>
+    <w:lvl w:ilvl="3">
+      <w:start w:val="1"/>
+      <w:numFmt w:val="decimal"/>
+      <w:lvlText w:val="(%4)"/>
+      <w:lvlJc w:val="left"/>
+      <w:pPr>
+        <w:ind w:left="1440" w:hanging="588"/>
+      </w:pPr>
+      <w:rPr>
+        <w:rFonts w:hint="default"/>
+      </w:rPr>
+    </w:lvl>
+    <w:lvl w:ilvl="4">
+      <w:start w:val="1"/>
+      <w:numFmt w:val="lowerLetter"/>
+      <w:lvlText w:val="(%5)"/>
+      <w:lvlJc w:val="left"/>
+      <w:pPr>
+        <w:ind w:left="1800" w:hanging="588"/>
+      </w:pPr>
+      <w:rPr>
+        <w:rFonts w:hint="default"/>
+      </w:rPr>
+    </w:lvl>
+    <w:lvl w:ilvl="5">
+      <w:start w:val="1"/>
+      <w:numFmt w:val="lowerRoman"/>
+      <w:lvlText w:val="(%6)"/>
+      <w:lvlJc w:val="left"/>
+      <w:pPr>
+        <w:ind w:left="2160" w:hanging="588"/>
+      </w:pPr>
+      <w:rPr>
+        <w:rFonts w:hint="default"/>
+      </w:rPr>
+    </w:lvl>
+    <w:lvl w:ilvl="6">
+      <w:start w:val="1"/>
+      <w:numFmt w:val="decimal"/>
+      <w:lvlText w:val="%7."/>
+      <w:lvlJc w:val="left"/>
+      <w:pPr>
+        <w:ind w:left="2520" w:hanging="588"/>
+      </w:pPr>
+      <w:rPr>
+        <w:rFonts w:hint="default"/>
+      </w:rPr>
+    </w:lvl>
+    <w:lvl w:ilvl="7">
+      <w:start w:val="1"/>
+      <w:numFmt w:val="lowerLetter"/>
+      <w:lvlText w:val="%8."/>
+      <w:lvlJc w:val="left"/>
+      <w:pPr>
+        <w:ind w:left="2880" w:hanging="588"/>
+      </w:pPr>
+      <w:rPr>
+        <w:rFonts w:hint="default"/>
+      </w:rPr>
+    </w:lvl>
+    <w:lvl w:ilvl="8">
+      <w:start w:val="1"/>
+      <w:numFmt w:val="lowerRoman"/>
+      <w:lvlText w:val="%9."/>
+      <w:lvlJc w:val="left"/>
+      <w:pPr>
+        <w:ind w:left="3240" w:hanging="588"/>
+      </w:pPr>
+      <w:rPr>
+        <w:rFonts w:hint="default"/>
+      </w:rPr>
+    </w:lvl>
+  </w:abstractNum>
   <w:num w:numId="1">
     <w:abstractNumId w:val="0"/>
+  </w:num>
+  <w:num w:numId="2">
+    <w:abstractNumId w:val="1"/>
   </w:num>
 </w:numbering>
 </file>
@@ -27046,7 +27593,7 @@
     <w:lsdException w:name="toa heading" w:semiHidden="1" w:unhideWhenUsed="1"/>
     <w:lsdException w:name="List" w:semiHidden="1" w:unhideWhenUsed="1"/>
     <w:lsdException w:name="List Bullet" w:semiHidden="1" w:unhideWhenUsed="1"/>
-    <w:lsdException w:name="List Number" w:semiHidden="1" w:unhideWhenUsed="1"/>
+    <w:lsdException w:name="List Number" w:semiHidden="1" w:uiPriority="12" w:unhideWhenUsed="1" w:qFormat="1"/>
     <w:lsdException w:name="List 2" w:semiHidden="1" w:unhideWhenUsed="1"/>
     <w:lsdException w:name="List 3" w:semiHidden="1" w:unhideWhenUsed="1"/>
     <w:lsdException w:name="List 4" w:semiHidden="1" w:unhideWhenUsed="1"/>
@@ -27055,7 +27602,7 @@
     <w:lsdException w:name="List Bullet 3" w:semiHidden="1" w:unhideWhenUsed="1"/>
     <w:lsdException w:name="List Bullet 4" w:semiHidden="1" w:unhideWhenUsed="1"/>
     <w:lsdException w:name="List Bullet 5" w:semiHidden="1" w:unhideWhenUsed="1"/>
-    <w:lsdException w:name="List Number 2" w:semiHidden="1" w:unhideWhenUsed="1"/>
+    <w:lsdException w:name="List Number 2" w:semiHidden="1" w:uiPriority="12" w:unhideWhenUsed="1" w:qFormat="1"/>
     <w:lsdException w:name="List Number 3" w:semiHidden="1" w:unhideWhenUsed="1"/>
     <w:lsdException w:name="List Number 4" w:semiHidden="1" w:unhideWhenUsed="1"/>
     <w:lsdException w:name="List Number 5" w:semiHidden="1" w:unhideWhenUsed="1"/>
@@ -27414,6 +27961,45 @@
       <w:ind w:left="720"/>
       <w:contextualSpacing/>
     </w:pPr>
+  </w:style>
+  <w:style w:type="paragraph" w:styleId="ListNumber">
+    <w:name w:val="List Number"/>
+    <w:basedOn w:val="Normal"/>
+    <w:uiPriority w:val="12"/>
+    <w:qFormat/>
+    <w:rsid w:val="005632E7"/>
+    <w:pPr>
+      <w:numPr>
+        <w:numId w:val="2"/>
+      </w:numPr>
+      <w:spacing w:after="200" w:line="276" w:lineRule="auto"/>
+    </w:pPr>
+    <w:rPr>
+      <w:rFonts w:eastAsia="Times New Roman" w:cs="Times New Roman"/>
+      <w:b/>
+      <w:sz w:val="24"/>
+      <w:szCs w:val="24"/>
+    </w:rPr>
+  </w:style>
+  <w:style w:type="paragraph" w:styleId="ListNumber2">
+    <w:name w:val="List Number 2"/>
+    <w:basedOn w:val="Normal"/>
+    <w:uiPriority w:val="12"/>
+    <w:unhideWhenUsed/>
+    <w:qFormat/>
+    <w:rsid w:val="005632E7"/>
+    <w:pPr>
+      <w:numPr>
+        <w:ilvl w:val="1"/>
+        <w:numId w:val="2"/>
+      </w:numPr>
+      <w:spacing w:after="200" w:line="276" w:lineRule="auto"/>
+    </w:pPr>
+    <w:rPr>
+      <w:rFonts w:eastAsia="Times New Roman" w:cs="Times New Roman"/>
+      <w:sz w:val="24"/>
+      <w:szCs w:val="24"/>
+    </w:rPr>
   </w:style>
 </w:styles>
 </file>
@@ -29950,7 +30536,7 @@
 </file>
 
 <file path=customXml/itemProps1.xml><?xml version="1.0" encoding="utf-8"?>
-<ds:datastoreItem xmlns:ds="http://schemas.openxmlformats.org/officeDocument/2006/customXml" ds:itemID="{B3BF54BB-2475-4943-87F7-1A1F7D7787A7}">
+<ds:datastoreItem xmlns:ds="http://schemas.openxmlformats.org/officeDocument/2006/customXml" ds:itemID="{B31EA535-58B8-48DA-B91B-16DA2A979DCB}">
   <ds:schemaRefs>
     <ds:schemaRef ds:uri="http://schemas.openxmlformats.org/officeDocument/2006/bibliography"/>
   </ds:schemaRefs>

</xml_diff>